<commit_message>
Uge 16, opgave 6
</commit_message>
<xml_diff>
--- a/Uge 16.docx
+++ b/Uge 16.docx
@@ -816,17 +816,12 @@
         <w:t xml:space="preserve"> de overloadede </w:t>
       </w:r>
       <w:proofErr w:type="spellStart"/>
-      <w:proofErr w:type="gramStart"/>
       <w:r>
         <w:t>AddToList</w:t>
       </w:r>
       <w:proofErr w:type="spellEnd"/>
       <w:r>
-        <w:t>(</w:t>
-      </w:r>
-      <w:proofErr w:type="gramEnd"/>
-      <w:r>
-        <w:t>)-metoder</w:t>
+        <w:t>()-metoder</w:t>
       </w:r>
       <w:r>
         <w:t>.</w:t>
@@ -860,13 +855,8 @@
         <w:t>AddToList</w:t>
       </w:r>
       <w:proofErr w:type="spellEnd"/>
-      <w:proofErr w:type="gramStart"/>
-      <w:r>
-        <w:t>()-</w:t>
-      </w:r>
-      <w:proofErr w:type="gramEnd"/>
-      <w:r>
-        <w:t>metoderne)</w:t>
+      <w:r>
+        <w:t>()-metoderne)</w:t>
       </w:r>
       <w:r>
         <w:t xml:space="preserve"> </w:t>
@@ -933,17 +923,12 @@
         <w:t xml:space="preserve">kun tilgå samlingerne via </w:t>
       </w:r>
       <w:proofErr w:type="spellStart"/>
-      <w:proofErr w:type="gramStart"/>
       <w:r>
         <w:t>AddToList</w:t>
       </w:r>
       <w:proofErr w:type="spellEnd"/>
       <w:r>
-        <w:t>(</w:t>
-      </w:r>
-      <w:proofErr w:type="gramEnd"/>
-      <w:r>
-        <w:t>)-metoderne. Men dette løser ikke SRP-problemet i pkt. 1.</w:t>
+        <w:t>()-metoderne. Men dette løser ikke SRP-problemet i pkt. 1.</w:t>
       </w:r>
     </w:p>
     <w:p>
@@ -1517,9 +1502,8 @@
           <w:sz w:val="18"/>
           <w:szCs w:val="20"/>
         </w:rPr>
-        <w:t>(</w:t>
-      </w:r>
-      <w:proofErr w:type="gramStart"/>
+        <w:t>(book</w:t>
+      </w:r>
       <w:r>
         <w:rPr>
           <w:rFonts w:ascii="Myanmar Text" w:hAnsi="Myanmar Text" w:cs="Myanmar Text"/>
@@ -1527,26 +1511,7 @@
           <w:sz w:val="18"/>
           <w:szCs w:val="20"/>
         </w:rPr>
-        <w:t>book</w:t>
-      </w:r>
-      <w:r>
-        <w:rPr>
-          <w:rFonts w:ascii="Myanmar Text" w:hAnsi="Myanmar Text" w:cs="Myanmar Text"/>
-          <w:b/>
-          <w:sz w:val="18"/>
-          <w:szCs w:val="20"/>
-        </w:rPr>
-        <w:t xml:space="preserve"> :</w:t>
-      </w:r>
-      <w:proofErr w:type="gramEnd"/>
-      <w:r>
-        <w:rPr>
-          <w:rFonts w:ascii="Myanmar Text" w:hAnsi="Myanmar Text" w:cs="Myanmar Text"/>
-          <w:b/>
-          <w:sz w:val="18"/>
-          <w:szCs w:val="20"/>
-        </w:rPr>
-        <w:t xml:space="preserve"> Book</w:t>
+        <w:t xml:space="preserve"> : Book</w:t>
       </w:r>
       <w:r>
         <w:rPr>
@@ -1778,7 +1743,6 @@
         <w:t>(</w:t>
       </w:r>
       <w:proofErr w:type="spellStart"/>
-      <w:proofErr w:type="gramStart"/>
       <w:r>
         <w:rPr>
           <w:rFonts w:ascii="Myanmar Text" w:hAnsi="Myanmar Text" w:cs="Myanmar Text"/>
@@ -1798,18 +1762,7 @@
           <w:szCs w:val="20"/>
           <w:lang w:val="en-US"/>
         </w:rPr>
-        <w:t xml:space="preserve"> :</w:t>
-      </w:r>
-      <w:proofErr w:type="gramEnd"/>
-      <w:r>
-        <w:rPr>
-          <w:rFonts w:ascii="Myanmar Text" w:hAnsi="Myanmar Text" w:cs="Myanmar Text"/>
-          <w:b/>
-          <w:sz w:val="18"/>
-          <w:szCs w:val="20"/>
-          <w:lang w:val="en-US"/>
-        </w:rPr>
-        <w:t xml:space="preserve"> string</w:t>
+        <w:t xml:space="preserve"> : string</w:t>
       </w:r>
       <w:r>
         <w:rPr>
@@ -2033,7 +1986,6 @@
         <w:t xml:space="preserve">, returneres denne, ellers returneres </w:t>
       </w:r>
       <w:proofErr w:type="spellStart"/>
-      <w:proofErr w:type="gramStart"/>
       <w:r>
         <w:rPr>
           <w:rFonts w:ascii="Myanmar Text" w:hAnsi="Myanmar Text" w:cs="Myanmar Text"/>
@@ -2052,7 +2004,6 @@
         </w:rPr>
         <w:t xml:space="preserve"> .</w:t>
       </w:r>
-      <w:proofErr w:type="gramEnd"/>
     </w:p>
     <w:p>
       <w:pPr>
@@ -2114,9 +2065,8 @@
           <w:szCs w:val="20"/>
           <w:lang w:val="en-US"/>
         </w:rPr>
-        <w:t>(</w:t>
-      </w:r>
-      <w:proofErr w:type="gramStart"/>
+        <w:t>()</w:t>
+      </w:r>
       <w:r>
         <w:rPr>
           <w:rFonts w:ascii="Myanmar Text" w:hAnsi="Myanmar Text" w:cs="Myanmar Text"/>
@@ -2125,28 +2075,7 @@
           <w:szCs w:val="20"/>
           <w:lang w:val="en-US"/>
         </w:rPr>
-        <w:t>)</w:t>
-      </w:r>
-      <w:r>
-        <w:rPr>
-          <w:rFonts w:ascii="Myanmar Text" w:hAnsi="Myanmar Text" w:cs="Myanmar Text"/>
-          <w:b/>
-          <w:sz w:val="18"/>
-          <w:szCs w:val="20"/>
-          <w:lang w:val="en-US"/>
-        </w:rPr>
-        <w:t xml:space="preserve"> :</w:t>
-      </w:r>
-      <w:proofErr w:type="gramEnd"/>
-      <w:r>
-        <w:rPr>
-          <w:rFonts w:ascii="Myanmar Text" w:hAnsi="Myanmar Text" w:cs="Myanmar Text"/>
-          <w:b/>
-          <w:sz w:val="18"/>
-          <w:szCs w:val="20"/>
-          <w:lang w:val="en-US"/>
-        </w:rPr>
-        <w:t xml:space="preserve"> double</w:t>
+        <w:t xml:space="preserve"> : double</w:t>
       </w:r>
     </w:p>
     <w:p>
@@ -3079,19 +3008,11 @@
       </w:r>
     </w:p>
     <w:p>
-      <w:proofErr w:type="gramStart"/>
       <w:r>
         <w:rPr>
           <w:b/>
         </w:rPr>
-        <w:t>Hint</w:t>
-      </w:r>
-      <w:proofErr w:type="gramEnd"/>
-      <w:r>
-        <w:rPr>
-          <w:b/>
-        </w:rPr>
-        <w:t>:</w:t>
+        <w:t>Hint:</w:t>
       </w:r>
       <w:r>
         <w:t xml:space="preserve"> Tag udgangspunkt i </w:t>
@@ -3286,7 +3207,6 @@
         <w:t xml:space="preserve">På samme måde kan metoden </w:t>
       </w:r>
       <w:proofErr w:type="spellStart"/>
-      <w:proofErr w:type="gramStart"/>
       <w:r>
         <w:rPr>
           <w:i/>
@@ -3298,14 +3218,7 @@
         <w:rPr>
           <w:i/>
         </w:rPr>
-        <w:t>(</w:t>
-      </w:r>
-      <w:proofErr w:type="gramEnd"/>
-      <w:r>
-        <w:rPr>
-          <w:i/>
-        </w:rPr>
-        <w:t>Merchandise merchandise)</w:t>
+        <w:t>(Merchandise merchandise)</w:t>
       </w:r>
       <w:r>
         <w:t xml:space="preserve"> erstatte de to metoder </w:t>
@@ -3937,7 +3850,6 @@
         <w:t xml:space="preserve"> vha. metoden </w:t>
       </w:r>
       <w:proofErr w:type="spellStart"/>
-      <w:proofErr w:type="gramStart"/>
       <w:r>
         <w:rPr>
           <w:i/>
@@ -3949,14 +3861,7 @@
         <w:rPr>
           <w:i/>
         </w:rPr>
-        <w:t>(</w:t>
-      </w:r>
-      <w:proofErr w:type="gramEnd"/>
-      <w:r>
-        <w:rPr>
-          <w:i/>
-        </w:rPr>
-        <w:t>)</w:t>
+        <w:t>()</w:t>
       </w:r>
       <w:r>
         <w:t xml:space="preserve">.  Det betyder, at klassen </w:t>
@@ -4252,7 +4157,6 @@
         <w:t xml:space="preserve">-interfacets </w:t>
       </w:r>
       <w:proofErr w:type="spellStart"/>
-      <w:proofErr w:type="gramStart"/>
       <w:r>
         <w:rPr>
           <w:i/>
@@ -4261,11 +4165,7 @@
       </w:r>
       <w:proofErr w:type="spellEnd"/>
       <w:r>
-        <w:t>(</w:t>
-      </w:r>
-      <w:proofErr w:type="gramEnd"/>
-      <w:r>
-        <w:t xml:space="preserve">)-metode konkret i </w:t>
+        <w:t xml:space="preserve">()-metode konkret i </w:t>
       </w:r>
       <w:r>
         <w:rPr>
@@ -4304,7 +4204,6 @@
         <w:t xml:space="preserve">-klassen for, at </w:t>
       </w:r>
       <w:proofErr w:type="spellStart"/>
-      <w:proofErr w:type="gramStart"/>
       <w:r>
         <w:rPr>
           <w:i/>
@@ -4313,11 +4212,7 @@
       </w:r>
       <w:proofErr w:type="spellEnd"/>
       <w:r>
-        <w:t>(</w:t>
-      </w:r>
-      <w:proofErr w:type="gramEnd"/>
-      <w:r>
-        <w:t xml:space="preserve">) kan implementeres i </w:t>
+        <w:t xml:space="preserve">() kan implementeres i </w:t>
       </w:r>
       <w:r>
         <w:rPr>
@@ -4335,15 +4230,7 @@
         <w:t>Book</w:t>
       </w:r>
       <w:r>
-        <w:t>-klassen? (</w:t>
-      </w:r>
-      <w:proofErr w:type="gramStart"/>
-      <w:r>
-        <w:t>Hint</w:t>
-      </w:r>
-      <w:proofErr w:type="gramEnd"/>
-      <w:r>
-        <w:t>: du kan med fordel benytte en abstrakt metode til dette)</w:t>
+        <w:t>-klassen? (Hint: du kan med fordel benytte en abstrakt metode til dette)</w:t>
       </w:r>
     </w:p>
     <w:p>
@@ -4370,28 +4257,20 @@
       <w:r>
         <w:t xml:space="preserve">-klassen. Bemærk, at metoden </w:t>
       </w:r>
-      <w:proofErr w:type="gramStart"/>
       <w:r>
         <w:rPr>
           <w:i/>
         </w:rPr>
-        <w:t>Count(</w:t>
-      </w:r>
-      <w:proofErr w:type="gramEnd"/>
+        <w:t xml:space="preserve">Count() </w:t>
+      </w:r>
+      <w:r>
+        <w:t xml:space="preserve">i </w:t>
+      </w:r>
+      <w:proofErr w:type="spellStart"/>
       <w:r>
         <w:rPr>
           <w:i/>
         </w:rPr>
-        <w:t xml:space="preserve">) </w:t>
-      </w:r>
-      <w:r>
-        <w:t xml:space="preserve">i </w:t>
-      </w:r>
-      <w:proofErr w:type="spellStart"/>
-      <w:r>
-        <w:rPr>
-          <w:i/>
-        </w:rPr>
         <w:t>ValuableRepository</w:t>
       </w:r>
       <w:proofErr w:type="spellEnd"/>
@@ -4403,9 +4282,6 @@
         <w:t>repositoriet</w:t>
       </w:r>
       <w:proofErr w:type="spellEnd"/>
-      <w:r>
-        <w:t>.</w:t>
-      </w:r>
     </w:p>
     <w:p>
       <w:pPr>
@@ -4817,7 +4693,6 @@
         </w:rPr>
         <w:t xml:space="preserve">Operationskontrakt for </w:t>
       </w:r>
-      <w:proofErr w:type="gramStart"/>
       <w:r>
         <w:rPr>
           <w:rFonts w:ascii="Myanmar Text" w:hAnsi="Myanmar Text" w:cs="Myanmar Text"/>
@@ -4825,17 +4700,7 @@
           <w:sz w:val="18"/>
           <w:szCs w:val="20"/>
         </w:rPr>
-        <w:t>Save(</w:t>
-      </w:r>
-      <w:proofErr w:type="gramEnd"/>
-      <w:r>
-        <w:rPr>
-          <w:rFonts w:ascii="Myanmar Text" w:hAnsi="Myanmar Text" w:cs="Myanmar Text"/>
-          <w:b/>
-          <w:sz w:val="18"/>
-          <w:szCs w:val="20"/>
-        </w:rPr>
-        <w:t>)</w:t>
+        <w:t>Save()</w:t>
       </w:r>
     </w:p>
     <w:p>
@@ -4997,25 +4862,7 @@
           <w:szCs w:val="20"/>
         </w:rPr>
         <w:br/>
-        <w:t>Eksempel på en bog: ”</w:t>
-      </w:r>
-      <w:proofErr w:type="gramStart"/>
-      <w:r>
-        <w:rPr>
-          <w:rFonts w:ascii="Myanmar Text" w:hAnsi="Myanmar Text" w:cs="Myanmar Text"/>
-          <w:sz w:val="18"/>
-          <w:szCs w:val="20"/>
-        </w:rPr>
-        <w:t>BOG;Id</w:t>
-      </w:r>
-      <w:proofErr w:type="gramEnd"/>
-      <w:r>
-        <w:rPr>
-          <w:rFonts w:ascii="Myanmar Text" w:hAnsi="Myanmar Text" w:cs="Myanmar Text"/>
-          <w:sz w:val="18"/>
-          <w:szCs w:val="20"/>
-        </w:rPr>
-        <w:t>3;Spirits in the Night;123.55”</w:t>
+        <w:t>Eksempel på en bog: ”BOG;Id3;Spirits in the Night;123.55”</w:t>
       </w:r>
       <w:r>
         <w:rPr>
@@ -5058,7 +4905,6 @@
         </w:rPr>
         <w:t xml:space="preserve">Operationskontrakt for </w:t>
       </w:r>
-      <w:proofErr w:type="gramStart"/>
       <w:r>
         <w:rPr>
           <w:rFonts w:ascii="Myanmar Text" w:hAnsi="Myanmar Text" w:cs="Myanmar Text"/>
@@ -5069,7 +4915,6 @@
         <w:t>Save(</w:t>
       </w:r>
       <w:proofErr w:type="spellStart"/>
-      <w:proofErr w:type="gramEnd"/>
       <w:r>
         <w:rPr>
           <w:rFonts w:ascii="Myanmar Text" w:hAnsi="Myanmar Text" w:cs="Myanmar Text"/>
@@ -5237,25 +5082,7 @@
           <w:szCs w:val="20"/>
         </w:rPr>
         <w:tab/>
-        <w:t xml:space="preserve">Som </w:t>
-      </w:r>
-      <w:proofErr w:type="gramStart"/>
-      <w:r>
-        <w:rPr>
-          <w:rFonts w:ascii="Myanmar Text" w:hAnsi="Myanmar Text" w:cs="Myanmar Text"/>
-          <w:sz w:val="18"/>
-          <w:szCs w:val="20"/>
-        </w:rPr>
-        <w:t>Save(</w:t>
-      </w:r>
-      <w:proofErr w:type="gramEnd"/>
-      <w:r>
-        <w:rPr>
-          <w:rFonts w:ascii="Myanmar Text" w:hAnsi="Myanmar Text" w:cs="Myanmar Text"/>
-          <w:sz w:val="18"/>
-          <w:szCs w:val="20"/>
-        </w:rPr>
-        <w:t>), bare med angivne filnavn.</w:t>
+        <w:t>Som Save(), bare med angivne filnavn.</w:t>
       </w:r>
       <w:r>
         <w:rPr>
@@ -5291,7 +5118,6 @@
         </w:rPr>
         <w:t xml:space="preserve">Operationskontrakt for </w:t>
       </w:r>
-      <w:proofErr w:type="gramStart"/>
       <w:r>
         <w:rPr>
           <w:rFonts w:ascii="Myanmar Text" w:hAnsi="Myanmar Text" w:cs="Myanmar Text"/>
@@ -5299,17 +5125,7 @@
           <w:sz w:val="18"/>
           <w:szCs w:val="20"/>
         </w:rPr>
-        <w:t>Load(</w:t>
-      </w:r>
-      <w:proofErr w:type="gramEnd"/>
-      <w:r>
-        <w:rPr>
-          <w:rFonts w:ascii="Myanmar Text" w:hAnsi="Myanmar Text" w:cs="Myanmar Text"/>
-          <w:b/>
-          <w:sz w:val="18"/>
-          <w:szCs w:val="20"/>
-        </w:rPr>
-        <w:t>)</w:t>
+        <w:t>Load()</w:t>
       </w:r>
     </w:p>
     <w:p>
@@ -5413,25 +5229,7 @@
           <w:szCs w:val="20"/>
         </w:rPr>
         <w:tab/>
-        <w:t xml:space="preserve">Filen ” ValuableRepository.txt” indlæses og for </w:t>
-      </w:r>
-      <w:proofErr w:type="gramStart"/>
-      <w:r>
-        <w:rPr>
-          <w:rFonts w:ascii="Myanmar Text" w:hAnsi="Myanmar Text" w:cs="Myanmar Text"/>
-          <w:sz w:val="18"/>
-          <w:szCs w:val="20"/>
-        </w:rPr>
-        <w:t>hver linjen</w:t>
-      </w:r>
-      <w:proofErr w:type="gramEnd"/>
-      <w:r>
-        <w:rPr>
-          <w:rFonts w:ascii="Myanmar Text" w:hAnsi="Myanmar Text" w:cs="Myanmar Text"/>
-          <w:sz w:val="18"/>
-          <w:szCs w:val="20"/>
-        </w:rPr>
-        <w:t xml:space="preserve"> i filen </w:t>
+        <w:t xml:space="preserve">Filen ” ValuableRepository.txt” indlæses og for hver linjen i filen </w:t>
       </w:r>
       <w:proofErr w:type="spellStart"/>
       <w:r>
@@ -5529,7 +5327,6 @@
         </w:rPr>
         <w:t xml:space="preserve">Operationskontrakt for </w:t>
       </w:r>
-      <w:proofErr w:type="gramStart"/>
       <w:r>
         <w:rPr>
           <w:rFonts w:ascii="Myanmar Text" w:hAnsi="Myanmar Text" w:cs="Myanmar Text"/>
@@ -5540,7 +5337,6 @@
         <w:t>Load(</w:t>
       </w:r>
       <w:proofErr w:type="spellStart"/>
-      <w:proofErr w:type="gramEnd"/>
       <w:r>
         <w:rPr>
           <w:rFonts w:ascii="Myanmar Text" w:hAnsi="Myanmar Text" w:cs="Myanmar Text"/>
@@ -5680,25 +5476,7 @@
           <w:szCs w:val="20"/>
         </w:rPr>
         <w:tab/>
-        <w:t xml:space="preserve">Som </w:t>
-      </w:r>
-      <w:proofErr w:type="gramStart"/>
-      <w:r>
-        <w:rPr>
-          <w:rFonts w:ascii="Myanmar Text" w:hAnsi="Myanmar Text" w:cs="Myanmar Text"/>
-          <w:sz w:val="18"/>
-          <w:szCs w:val="20"/>
-        </w:rPr>
-        <w:t>Load(</w:t>
-      </w:r>
-      <w:proofErr w:type="gramEnd"/>
-      <w:r>
-        <w:rPr>
-          <w:rFonts w:ascii="Myanmar Text" w:hAnsi="Myanmar Text" w:cs="Myanmar Text"/>
-          <w:sz w:val="18"/>
-          <w:szCs w:val="20"/>
-        </w:rPr>
-        <w:t>), bare med angivne filnavn.</w:t>
+        <w:t>Som Load(), bare med angivne filnavn.</w:t>
       </w:r>
       <w:r>
         <w:rPr>
@@ -5886,15 +5664,7 @@
         <w:t>7</w:t>
       </w:r>
       <w:r>
-        <w:t>.4: Valgfri parametre (</w:t>
-      </w:r>
-      <w:proofErr w:type="gramStart"/>
-      <w:r>
-        <w:t>en :</w:t>
-      </w:r>
-      <w:proofErr w:type="gramEnd"/>
-      <w:r>
-        <w:t xml:space="preserve"> </w:t>
+        <w:t xml:space="preserve">.4: Valgfri parametre (en : </w:t>
       </w:r>
       <w:proofErr w:type="spellStart"/>
       <w:r>

</xml_diff>